<commit_message>
Documentation for Dat Engineer Project
This is a work in progress
</commit_message>
<xml_diff>
--- a/Project 3 Proposal v2.docx
+++ b/Project 3 Proposal v2.docx
@@ -221,7 +221,17 @@
           <w:sz w:val="28"/>
           <w:szCs w:val="28"/>
         </w:rPr>
-        <w:t>Where should I eat based on Yelp ratings?</w:t>
+        <w:t>What are my food options</w:t>
+      </w:r>
+      <w:r>
+        <w:rPr>
+          <w:i/>
+          <w:iCs/>
+          <w:color w:val="2B2B2B"/>
+          <w:sz w:val="28"/>
+          <w:szCs w:val="28"/>
+        </w:rPr>
+        <w:t xml:space="preserve"> based on Yelp ratings?</w:t>
       </w:r>
     </w:p>
     <w:p>
@@ -271,9 +281,50 @@
           <w:sz w:val="28"/>
           <w:szCs w:val="28"/>
         </w:rPr>
-        <w:t>Vision</w:t>
-      </w:r>
-      <w:r>
+        <w:t>Vision:</w:t>
+      </w:r>
+    </w:p>
+    <w:p>
+      <w:pPr>
+        <w:pStyle w:val="NormalWeb"/>
+        <w:spacing w:before="150" w:beforeAutospacing="0" w:after="0" w:afterAutospacing="0" w:line="360" w:lineRule="atLeast"/>
+        <w:rPr>
+          <w:color w:val="2B2B2B"/>
+          <w:sz w:val="28"/>
+          <w:szCs w:val="28"/>
+        </w:rPr>
+      </w:pPr>
+      <w:r>
+        <w:rPr>
+          <w:color w:val="2B2B2B"/>
+          <w:sz w:val="28"/>
+          <w:szCs w:val="28"/>
+        </w:rPr>
+        <w:t xml:space="preserve">Our vision is that the result of our database design will be useful for future users to access and plan their very own vacation and leveraging the table views from </w:t>
+      </w:r>
+      <w:proofErr w:type="spellStart"/>
+      <w:r>
+        <w:rPr>
+          <w:color w:val="2B2B2B"/>
+          <w:sz w:val="28"/>
+          <w:szCs w:val="28"/>
+        </w:rPr>
+        <w:t>sql</w:t>
+      </w:r>
+      <w:proofErr w:type="spellEnd"/>
+      <w:r>
+        <w:rPr>
+          <w:color w:val="2B2B2B"/>
+          <w:sz w:val="28"/>
+          <w:szCs w:val="28"/>
+        </w:rPr>
+        <w:t xml:space="preserve"> to create stimulating visualizations and have informative conversations. </w:t>
+      </w:r>
+    </w:p>
+    <w:p>
+      <w:pPr>
+        <w:pStyle w:val="NormalWeb"/>
+        <w:spacing w:before="150" w:beforeAutospacing="0" w:after="0" w:afterAutospacing="0" w:line="360" w:lineRule="atLeast"/>
         <w:rPr>
           <w:b/>
           <w:bCs/>
@@ -281,50 +332,10 @@
           <w:sz w:val="28"/>
           <w:szCs w:val="28"/>
         </w:rPr>
-        <w:t>:</w:t>
-      </w:r>
-    </w:p>
-    <w:p>
-      <w:pPr>
-        <w:pStyle w:val="NormalWeb"/>
-        <w:spacing w:before="150" w:beforeAutospacing="0" w:after="0" w:afterAutospacing="0" w:line="360" w:lineRule="atLeast"/>
-        <w:rPr>
-          <w:color w:val="2B2B2B"/>
-          <w:sz w:val="28"/>
-          <w:szCs w:val="28"/>
-        </w:rPr>
-      </w:pPr>
-      <w:r>
-        <w:rPr>
-          <w:color w:val="2B2B2B"/>
-          <w:sz w:val="28"/>
-          <w:szCs w:val="28"/>
-        </w:rPr>
-        <w:t xml:space="preserve">Our vision is that the result of our database design will be useful for future users to access and plan their very own vacation and leveraging the table views from </w:t>
-      </w:r>
+      </w:pPr>
       <w:proofErr w:type="spellStart"/>
-      <w:r>
-        <w:rPr>
-          <w:color w:val="2B2B2B"/>
-          <w:sz w:val="28"/>
-          <w:szCs w:val="28"/>
-        </w:rPr>
-        <w:t>sql</w:t>
-      </w:r>
-      <w:proofErr w:type="spellEnd"/>
-      <w:r>
-        <w:rPr>
-          <w:color w:val="2B2B2B"/>
-          <w:sz w:val="28"/>
-          <w:szCs w:val="28"/>
-        </w:rPr>
-        <w:t xml:space="preserve"> to create stimulating visualizations and have informative conversations. </w:t>
-      </w:r>
-    </w:p>
-    <w:p>
-      <w:pPr>
-        <w:pStyle w:val="NormalWeb"/>
-        <w:spacing w:before="150" w:beforeAutospacing="0" w:after="0" w:afterAutospacing="0" w:line="360" w:lineRule="atLeast"/>
+      <w:proofErr w:type="gramStart"/>
+      <w:r>
         <w:rPr>
           <w:b/>
           <w:bCs/>
@@ -332,9 +343,10 @@
           <w:sz w:val="28"/>
           <w:szCs w:val="28"/>
         </w:rPr>
-      </w:pPr>
-      <w:proofErr w:type="spellStart"/>
-      <w:proofErr w:type="gramStart"/>
+        <w:t>Lets</w:t>
+      </w:r>
+      <w:proofErr w:type="spellEnd"/>
+      <w:proofErr w:type="gramEnd"/>
       <w:r>
         <w:rPr>
           <w:b/>
@@ -343,29 +355,7 @@
           <w:sz w:val="28"/>
           <w:szCs w:val="28"/>
         </w:rPr>
-        <w:t>Lets</w:t>
-      </w:r>
-      <w:proofErr w:type="spellEnd"/>
-      <w:proofErr w:type="gramEnd"/>
-      <w:r>
-        <w:rPr>
-          <w:b/>
-          <w:bCs/>
-          <w:color w:val="002060"/>
-          <w:sz w:val="28"/>
-          <w:szCs w:val="28"/>
-        </w:rPr>
-        <w:t xml:space="preserve"> talk Data</w:t>
-      </w:r>
-      <w:r>
-        <w:rPr>
-          <w:b/>
-          <w:bCs/>
-          <w:color w:val="002060"/>
-          <w:sz w:val="28"/>
-          <w:szCs w:val="28"/>
-        </w:rPr>
-        <w:t>:</w:t>
+        <w:t xml:space="preserve"> talk Data:</w:t>
       </w:r>
     </w:p>
     <w:p>

</xml_diff>